<commit_message>
mise a jour de lannif
</commit_message>
<xml_diff>
--- a/ESSF/Semaine01/PLAN_ICS.docx
+++ b/ESSF/Semaine01/PLAN_ICS.docx
@@ -24,8 +24,160 @@
     <w:p/>
     <w:p>
       <w:r>
-        <w:t xml:space="preserve">Sous-titre : </w:t>
-      </w:r>
+        <w:t>Dans ce cours, l</w:t>
+      </w:r>
+      <w:r>
+        <w:t>’é</w:t>
+      </w:r>
+      <w:r>
+        <w:t>l</w:t>
+      </w:r>
+      <w:r>
+        <w:t>è</w:t>
+      </w:r>
+      <w:r>
+        <w:t>ve d</w:t>
+      </w:r>
+      <w:r>
+        <w:t>é</w:t>
+      </w:r>
+      <w:r>
+        <w:t>veloppe un logiciel muni d</w:t>
+      </w:r>
+      <w:r>
+        <w:t>’</w:t>
+      </w:r>
+      <w:r>
+        <w:t>une interface utilisateur graphique en utilisant un langage de programmation orient</w:t>
+      </w:r>
+      <w:r>
+        <w:t>é</w:t>
+      </w:r>
+      <w:r>
+        <w:t>e objet. Dans le cadre d</w:t>
+      </w:r>
+      <w:r>
+        <w:t>’</w:t>
+      </w:r>
+      <w:r>
+        <w:t>un projet d</w:t>
+      </w:r>
+      <w:r>
+        <w:t>’</w:t>
+      </w:r>
+      <w:r>
+        <w:t>envergure r</w:t>
+      </w:r>
+      <w:r>
+        <w:t>é</w:t>
+      </w:r>
+      <w:r>
+        <w:t>alis</w:t>
+      </w:r>
+      <w:r>
+        <w:t>é</w:t>
+      </w:r>
+      <w:r>
+        <w:t xml:space="preserve"> en </w:t>
+      </w:r>
+      <w:r>
+        <w:t>é</w:t>
+      </w:r>
+      <w:r>
+        <w:t>quipe, l</w:t>
+      </w:r>
+      <w:r>
+        <w:t>’é</w:t>
+      </w:r>
+      <w:r>
+        <w:t>l</w:t>
+      </w:r>
+      <w:r>
+        <w:t>è</w:t>
+      </w:r>
+      <w:r>
+        <w:t xml:space="preserve">ve utilise les outils mis </w:t>
+      </w:r>
+      <w:r>
+        <w:t>à</w:t>
+      </w:r>
+      <w:r>
+        <w:t xml:space="preserve"> sa disposition pour d</w:t>
+      </w:r>
+      <w:r>
+        <w:t>é</w:t>
+      </w:r>
+      <w:r>
+        <w:t>velopper le logiciel et g</w:t>
+      </w:r>
+      <w:r>
+        <w:t>é</w:t>
+      </w:r>
+      <w:r>
+        <w:t>rer des t</w:t>
+      </w:r>
+      <w:r>
+        <w:t>â</w:t>
+      </w:r>
+      <w:r>
+        <w:t>ches diverses. Le cours am</w:t>
+      </w:r>
+      <w:r>
+        <w:t>è</w:t>
+      </w:r>
+      <w:r>
+        <w:t>ne aussi l</w:t>
+      </w:r>
+      <w:r>
+        <w:t>’é</w:t>
+      </w:r>
+      <w:r>
+        <w:t>l</w:t>
+      </w:r>
+      <w:r>
+        <w:t>è</w:t>
+      </w:r>
+      <w:r>
+        <w:t xml:space="preserve">ve </w:t>
+      </w:r>
+      <w:r>
+        <w:t>à</w:t>
+      </w:r>
+      <w:r>
+        <w:t xml:space="preserve"> explorer</w:t>
+      </w:r>
+      <w:r>
+        <w:t xml:space="preserve"> les enjeux soci</w:t>
+      </w:r>
+      <w:r>
+        <w:t>é</w:t>
+      </w:r>
+      <w:r>
+        <w:t>taux, les progr</w:t>
+      </w:r>
+      <w:r>
+        <w:t>è</w:t>
+      </w:r>
+      <w:r>
+        <w:t>s en informatique ainsi que les possibilit</w:t>
+      </w:r>
+      <w:r>
+        <w:t>é</w:t>
+      </w:r>
+      <w:r>
+        <w:t>s de carri</w:t>
+      </w:r>
+      <w:r>
+        <w:t>è</w:t>
+      </w:r>
+      <w:r>
+        <w:t>re</w:t>
+      </w:r>
+      <w:r>
+        <w:t xml:space="preserve"> et de formation professionnelle dans ce secteur.</w:t>
+      </w:r>
+    </w:p>
+    <w:p>
       <w:r>
         <w:t>Pr</w:t>
       </w:r>
@@ -39,13 +191,7 @@
         <w:t>à</w:t>
       </w:r>
       <w:r>
-        <w:t xml:space="preserve"> l</w:t>
-      </w:r>
-      <w:r>
-        <w:t>’</w:t>
-      </w:r>
-      <w:r>
-        <w:t>informatique, 11e ann</w:t>
+        <w:t xml:space="preserve"> la programmation informatique, 11e ann</w:t>
       </w:r>
       <w:r>
         <w:t>é</w:t>
@@ -57,184 +203,18 @@
         <w:t>é</w:t>
       </w:r>
       <w:r>
-        <w:t>universitaire</w:t>
-      </w:r>
-    </w:p>
-    <w:p/>
-    <w:p>
-      <w:r>
-        <w:t>Description :</w:t>
-      </w:r>
-      <w:r>
-        <w:t xml:space="preserve"> </w:t>
-      </w:r>
-      <w:r>
-        <w:t>Dans ce cours, l</w:t>
-      </w:r>
-      <w:r>
-        <w:t>’é</w:t>
-      </w:r>
-      <w:r>
-        <w:t>l</w:t>
-      </w:r>
-      <w:r>
-        <w:t>è</w:t>
-      </w:r>
-      <w:r>
-        <w:t>ve approfondit ses connaissances th</w:t>
-      </w:r>
-      <w:r>
-        <w:t>é</w:t>
-      </w:r>
-      <w:r>
-        <w:t>oriques li</w:t>
-      </w:r>
-      <w:r>
-        <w:t>é</w:t>
-      </w:r>
-      <w:r>
-        <w:t>es au d</w:t>
-      </w:r>
-      <w:r>
-        <w:t>é</w:t>
-      </w:r>
-      <w:r>
-        <w:t>veloppement de logiciels, aux algorithmes et aux structures de donn</w:t>
-      </w:r>
-      <w:r>
-        <w:t>é</w:t>
-      </w:r>
-      <w:r>
-        <w:t xml:space="preserve">es </w:t>
-      </w:r>
-      <w:r>
-        <w:t>é</w:t>
-      </w:r>
-      <w:r>
-        <w:t>l</w:t>
-      </w:r>
-      <w:r>
-        <w:t>é</w:t>
-      </w:r>
-      <w:r>
-        <w:t>mentaires, ainsi que ses habilet</w:t>
-      </w:r>
-      <w:r>
-        <w:t>é</w:t>
-      </w:r>
-      <w:r>
-        <w:t>s pratiques en concevant des fonctions r</w:t>
-      </w:r>
-      <w:r>
-        <w:t>é</w:t>
-      </w:r>
-      <w:r>
-        <w:t>cursives et en d</w:t>
-      </w:r>
-      <w:r>
-        <w:t>é</w:t>
-      </w:r>
-      <w:r>
-        <w:t xml:space="preserve">veloppant des </w:t>
-      </w:r>
-      <w:r>
-        <w:t>programmes de recherche et de tri. Dans le cadre d</w:t>
-      </w:r>
-      <w:r>
-        <w:t>’</w:t>
-      </w:r>
-      <w:r>
-        <w:t>un projet d</w:t>
-      </w:r>
-      <w:r>
-        <w:t>’</w:t>
-      </w:r>
-      <w:r>
-        <w:t xml:space="preserve">envergure en </w:t>
-      </w:r>
-      <w:r>
-        <w:t>é</w:t>
-      </w:r>
-      <w:r>
-        <w:t>quipe, l</w:t>
-      </w:r>
-      <w:r>
-        <w:t>’é</w:t>
-      </w:r>
-      <w:r>
-        <w:t>l</w:t>
-      </w:r>
-      <w:r>
-        <w:t>è</w:t>
-      </w:r>
-      <w:r>
-        <w:t>ve applique des techniques de d</w:t>
-      </w:r>
-      <w:r>
-        <w:t>é</w:t>
-      </w:r>
-      <w:r>
-        <w:t>veloppement et de gestion du cycle de vie du logiciel. Le cours am</w:t>
-      </w:r>
-      <w:r>
-        <w:t>è</w:t>
-      </w:r>
-      <w:r>
-        <w:t>ne aussi l</w:t>
-      </w:r>
-      <w:r>
-        <w:t>’é</w:t>
-      </w:r>
-      <w:r>
-        <w:t>l</w:t>
-      </w:r>
-      <w:r>
-        <w:t>è</w:t>
-      </w:r>
-      <w:r>
-        <w:t xml:space="preserve">ve </w:t>
-      </w:r>
-      <w:r>
-        <w:t>à</w:t>
-      </w:r>
-      <w:r>
-        <w:t xml:space="preserve"> explorer les enjeux soci</w:t>
-      </w:r>
-      <w:r>
-        <w:t>é</w:t>
-      </w:r>
-      <w:r>
-        <w:t>taux, les progr</w:t>
-      </w:r>
-      <w:r>
-        <w:t>è</w:t>
-      </w:r>
-      <w:r>
-        <w:t xml:space="preserve">s en </w:t>
-      </w:r>
-      <w:r>
-        <w:t>informatique ainsi que les possibilit</w:t>
-      </w:r>
-      <w:r>
-        <w:t>é</w:t>
-      </w:r>
-      <w:r>
-        <w:t>s de carri</w:t>
-      </w:r>
-      <w:r>
-        <w:t>è</w:t>
-      </w:r>
-      <w:r>
-        <w:t xml:space="preserve">re et de </w:t>
-      </w:r>
-      <w:r>
-        <w:t xml:space="preserve">formation professionnelle dans </w:t>
-      </w:r>
-      <w:r>
-        <w:t>ce secteur.</w:t>
-      </w:r>
-    </w:p>
-    <w:p/>
+        <w:t>-</w:t>
+      </w:r>
+      <w:r>
+        <w:t>coll</w:t>
+      </w:r>
+      <w:r>
+        <w:t>é</w:t>
+      </w:r>
+      <w:r>
+        <w:t>gial</w:t>
+      </w:r>
+    </w:p>
     <w:p>
       <w:r>
         <w:t>Sections</w:t>
@@ -522,605 +502,1180 @@
         <w:t xml:space="preserve"> et formation</w:t>
       </w:r>
     </w:p>
+    <w:p>
+      <w:r>
+        <w:t>Projets</w:t>
+      </w:r>
+      <w:r>
+        <w:t> </w:t>
+      </w:r>
+      <w:r>
+        <w:t xml:space="preserve">: Vex </w:t>
+      </w:r>
+    </w:p>
+    <w:p>
+      <w:pPr>
+        <w:pStyle w:val="Paragraphedeliste"/>
+        <w:numPr>
+          <w:ilvl w:val="0"/>
+          <w:numId w:val="6"/>
+        </w:numPr>
+      </w:pPr>
+      <w:r>
+        <w:t xml:space="preserve">Pratique autonome </w:t>
+      </w:r>
+    </w:p>
+    <w:p>
+      <w:pPr>
+        <w:pStyle w:val="Paragraphedeliste"/>
+        <w:numPr>
+          <w:ilvl w:val="1"/>
+          <w:numId w:val="6"/>
+        </w:numPr>
+      </w:pPr>
+      <w:r>
+        <w:t>Activit</w:t>
+      </w:r>
+      <w:r>
+        <w:t>é</w:t>
+      </w:r>
+      <w:r>
+        <w:t xml:space="preserve"> 1 Mise en application des capteurs </w:t>
+      </w:r>
+    </w:p>
+    <w:p>
+      <w:pPr>
+        <w:pStyle w:val="Paragraphedeliste"/>
+        <w:numPr>
+          <w:ilvl w:val="1"/>
+          <w:numId w:val="6"/>
+        </w:numPr>
+      </w:pPr>
+      <w:r>
+        <w:t xml:space="preserve">Activite 2 Introduction </w:t>
+      </w:r>
+    </w:p>
+    <w:p>
+      <w:pPr>
+        <w:pStyle w:val="Paragraphedeliste"/>
+        <w:numPr>
+          <w:ilvl w:val="2"/>
+          <w:numId w:val="6"/>
+        </w:numPr>
+      </w:pPr>
+      <w:r>
+        <w:t xml:space="preserve">Design du </w:t>
+      </w:r>
+      <w:r>
+        <w:t>« </w:t>
+      </w:r>
+      <w:r>
+        <w:t>Drive Train</w:t>
+      </w:r>
+      <w:r>
+        <w:t> »</w:t>
+      </w:r>
+      <w:r>
+        <w:t xml:space="preserve"> </w:t>
+      </w:r>
+    </w:p>
+    <w:p>
+      <w:pPr>
+        <w:pStyle w:val="Paragraphedeliste"/>
+        <w:numPr>
+          <w:ilvl w:val="2"/>
+          <w:numId w:val="6"/>
+        </w:numPr>
+      </w:pPr>
+      <w:r>
+        <w:t xml:space="preserve">Logiciel EasyC </w:t>
+      </w:r>
+    </w:p>
+    <w:p>
+      <w:pPr>
+        <w:pStyle w:val="Paragraphedeliste"/>
+        <w:numPr>
+          <w:ilvl w:val="2"/>
+          <w:numId w:val="6"/>
+        </w:numPr>
+      </w:pPr>
+      <w:r>
+        <w:t>VEX Drive Trains</w:t>
+      </w:r>
+    </w:p>
+    <w:p>
+      <w:pPr>
+        <w:pStyle w:val="Paragraphedeliste"/>
+        <w:numPr>
+          <w:ilvl w:val="1"/>
+          <w:numId w:val="6"/>
+        </w:numPr>
+      </w:pPr>
+      <w:r>
+        <w:t>Activite 3</w:t>
+      </w:r>
+    </w:p>
+    <w:p>
+      <w:pPr>
+        <w:pStyle w:val="Paragraphedeliste"/>
+        <w:numPr>
+          <w:ilvl w:val="2"/>
+          <w:numId w:val="6"/>
+        </w:numPr>
+      </w:pPr>
+      <w:r>
+        <w:t>Activite 3.3</w:t>
+      </w:r>
+    </w:p>
+    <w:p>
+      <w:pPr>
+        <w:pStyle w:val="Paragraphedeliste"/>
+        <w:numPr>
+          <w:ilvl w:val="2"/>
+          <w:numId w:val="6"/>
+        </w:numPr>
+      </w:pPr>
+      <w:r>
+        <w:t>VEX Gear Theory</w:t>
+      </w:r>
+    </w:p>
+    <w:p>
+      <w:pPr>
+        <w:pStyle w:val="Paragraphedeliste"/>
+        <w:numPr>
+          <w:ilvl w:val="1"/>
+          <w:numId w:val="6"/>
+        </w:numPr>
+      </w:pPr>
+      <w:r>
+        <w:t xml:space="preserve">Activite 4 </w:t>
+      </w:r>
+    </w:p>
+    <w:p>
+      <w:pPr>
+        <w:pStyle w:val="Paragraphedeliste"/>
+        <w:numPr>
+          <w:ilvl w:val="2"/>
+          <w:numId w:val="6"/>
+        </w:numPr>
+      </w:pPr>
+      <w:r>
+        <w:t>Activite 3.4</w:t>
+      </w:r>
+    </w:p>
+    <w:p>
+      <w:pPr>
+        <w:pStyle w:val="Paragraphedeliste"/>
+        <w:numPr>
+          <w:ilvl w:val="2"/>
+          <w:numId w:val="6"/>
+        </w:numPr>
+      </w:pPr>
+      <w:r>
+        <w:t>VEX Grippers</w:t>
+      </w:r>
+    </w:p>
+    <w:p>
+      <w:pPr>
+        <w:pStyle w:val="Paragraphedeliste"/>
+        <w:numPr>
+          <w:ilvl w:val="1"/>
+          <w:numId w:val="6"/>
+        </w:numPr>
+      </w:pPr>
+      <w:r>
+        <w:t xml:space="preserve">Activite 5 </w:t>
+      </w:r>
+    </w:p>
+    <w:p>
+      <w:pPr>
+        <w:pStyle w:val="Paragraphedeliste"/>
+        <w:numPr>
+          <w:ilvl w:val="2"/>
+          <w:numId w:val="6"/>
+        </w:numPr>
+      </w:pPr>
+      <w:r>
+        <w:t>Activite 3.5</w:t>
+      </w:r>
+    </w:p>
+    <w:p>
+      <w:pPr>
+        <w:pStyle w:val="Paragraphedeliste"/>
+        <w:numPr>
+          <w:ilvl w:val="2"/>
+          <w:numId w:val="6"/>
+        </w:numPr>
+      </w:pPr>
+      <w:r>
+        <w:t>VEX Arms</w:t>
+      </w:r>
+    </w:p>
+    <w:p>
+      <w:pPr>
+        <w:pStyle w:val="Paragraphedeliste"/>
+        <w:numPr>
+          <w:ilvl w:val="1"/>
+          <w:numId w:val="6"/>
+        </w:numPr>
+      </w:pPr>
+      <w:r>
+        <w:t xml:space="preserve">Activite 6 </w:t>
+      </w:r>
+    </w:p>
+    <w:p>
+      <w:pPr>
+        <w:pStyle w:val="Paragraphedeliste"/>
+        <w:numPr>
+          <w:ilvl w:val="2"/>
+          <w:numId w:val="6"/>
+        </w:numPr>
+      </w:pPr>
+      <w:r>
+        <w:t>Activite 3.6</w:t>
+      </w:r>
+    </w:p>
+    <w:p>
+      <w:pPr>
+        <w:pStyle w:val="Paragraphedeliste"/>
+        <w:numPr>
+          <w:ilvl w:val="2"/>
+          <w:numId w:val="6"/>
+        </w:numPr>
+      </w:pPr>
+      <w:r>
+        <w:lastRenderedPageBreak/>
+        <w:t>VEX Lifts</w:t>
+      </w:r>
+    </w:p>
+    <w:p>
+      <w:pPr>
+        <w:pStyle w:val="Paragraphedeliste"/>
+        <w:numPr>
+          <w:ilvl w:val="1"/>
+          <w:numId w:val="6"/>
+        </w:numPr>
+      </w:pPr>
+      <w:r>
+        <w:t xml:space="preserve">Activite 7 </w:t>
+      </w:r>
+    </w:p>
+    <w:p>
+      <w:pPr>
+        <w:pStyle w:val="Paragraphedeliste"/>
+        <w:numPr>
+          <w:ilvl w:val="2"/>
+          <w:numId w:val="6"/>
+        </w:numPr>
+      </w:pPr>
+      <w:r>
+        <w:t>Activite 3.7</w:t>
+      </w:r>
+    </w:p>
+    <w:p>
+      <w:pPr>
+        <w:pStyle w:val="Paragraphedeliste"/>
+        <w:numPr>
+          <w:ilvl w:val="1"/>
+          <w:numId w:val="6"/>
+        </w:numPr>
+      </w:pPr>
+      <w:r>
+        <w:t xml:space="preserve">Activite 8 </w:t>
+      </w:r>
+    </w:p>
+    <w:p>
+      <w:pPr>
+        <w:pStyle w:val="Paragraphedeliste"/>
+        <w:numPr>
+          <w:ilvl w:val="2"/>
+          <w:numId w:val="6"/>
+        </w:numPr>
+      </w:pPr>
+      <w:r>
+        <w:t>Construction de robots avanc</w:t>
+      </w:r>
+      <w:r>
+        <w:t>é</w:t>
+      </w:r>
+      <w:r>
+        <w:t>s</w:t>
+      </w:r>
+    </w:p>
+    <w:p>
+      <w:pPr>
+        <w:pStyle w:val="Paragraphedeliste"/>
+        <w:numPr>
+          <w:ilvl w:val="1"/>
+          <w:numId w:val="6"/>
+        </w:numPr>
+      </w:pPr>
+      <w:r>
+        <w:t>Modeles de robots</w:t>
+      </w:r>
+    </w:p>
+    <w:p>
+      <w:pPr>
+        <w:pStyle w:val="Paragraphedeliste"/>
+        <w:numPr>
+          <w:ilvl w:val="2"/>
+          <w:numId w:val="6"/>
+        </w:numPr>
+      </w:pPr>
+      <w:r>
+        <w:t>Claw_1</w:t>
+      </w:r>
+    </w:p>
+    <w:p>
+      <w:pPr>
+        <w:pStyle w:val="Paragraphedeliste"/>
+        <w:numPr>
+          <w:ilvl w:val="2"/>
+          <w:numId w:val="6"/>
+        </w:numPr>
+      </w:pPr>
+      <w:r>
+        <w:t>Claw_2</w:t>
+      </w:r>
+    </w:p>
+    <w:p>
+      <w:pPr>
+        <w:pStyle w:val="Paragraphedeliste"/>
+        <w:numPr>
+          <w:ilvl w:val="2"/>
+          <w:numId w:val="6"/>
+        </w:numPr>
+      </w:pPr>
+      <w:r>
+        <w:t>Protobot</w:t>
+      </w:r>
+    </w:p>
+    <w:p>
+      <w:pPr>
+        <w:pStyle w:val="Paragraphedeliste"/>
+        <w:numPr>
+          <w:ilvl w:val="2"/>
+          <w:numId w:val="6"/>
+        </w:numPr>
+      </w:pPr>
+      <w:r>
+        <w:t>Recbot</w:t>
+      </w:r>
+    </w:p>
+    <w:p>
+      <w:pPr>
+        <w:pStyle w:val="Paragraphedeliste"/>
+        <w:numPr>
+          <w:ilvl w:val="2"/>
+          <w:numId w:val="6"/>
+        </w:numPr>
+      </w:pPr>
+      <w:r>
+        <w:t>Swervebot</w:t>
+      </w:r>
+    </w:p>
+    <w:p>
+      <w:pPr>
+        <w:pStyle w:val="Paragraphedeliste"/>
+        <w:numPr>
+          <w:ilvl w:val="1"/>
+          <w:numId w:val="6"/>
+        </w:numPr>
+      </w:pPr>
+      <w:r>
+        <w:t>Projet Finale</w:t>
+      </w:r>
+    </w:p>
+    <w:p>
+      <w:pPr>
+        <w:pStyle w:val="Paragraphedeliste"/>
+        <w:numPr>
+          <w:ilvl w:val="2"/>
+          <w:numId w:val="6"/>
+        </w:numPr>
+      </w:pPr>
+      <w:r>
+        <w:t>Grille d</w:t>
+      </w:r>
+      <w:r>
+        <w:t>’</w:t>
+      </w:r>
+      <w:r>
+        <w:t>evaluation</w:t>
+      </w:r>
+    </w:p>
+    <w:p>
+      <w:pPr>
+        <w:pStyle w:val="Paragraphedeliste"/>
+        <w:numPr>
+          <w:ilvl w:val="2"/>
+          <w:numId w:val="6"/>
+        </w:numPr>
+      </w:pPr>
+      <w:r>
+        <w:t>Projet Sommatif</w:t>
+      </w:r>
+    </w:p>
     <w:p/>
     <w:p>
-      <w:r>
-        <w:t>Projets</w:t>
+      <w:pPr>
+        <w:pStyle w:val="Paragraphedeliste"/>
+        <w:numPr>
+          <w:ilvl w:val="0"/>
+          <w:numId w:val="6"/>
+        </w:numPr>
+      </w:pPr>
+      <w:r>
+        <w:t xml:space="preserve">Pratique </w:t>
+      </w:r>
+      <w:r>
+        <w:t>Guid</w:t>
+      </w:r>
+      <w:r>
+        <w:t>é</w:t>
+      </w:r>
+      <w:r>
+        <w:t xml:space="preserve"> </w:t>
+      </w:r>
+    </w:p>
+    <w:p>
+      <w:pPr>
+        <w:pStyle w:val="Paragraphedeliste"/>
+        <w:numPr>
+          <w:ilvl w:val="1"/>
+          <w:numId w:val="6"/>
+        </w:numPr>
+      </w:pPr>
+      <w:r>
+        <w:t xml:space="preserve">Composants et ports de connections </w:t>
+      </w:r>
+    </w:p>
+    <w:p>
+      <w:pPr>
+        <w:pStyle w:val="Paragraphedeliste"/>
+        <w:numPr>
+          <w:ilvl w:val="2"/>
+          <w:numId w:val="6"/>
+        </w:numPr>
+      </w:pPr>
+      <w:r>
+        <w:t>Tests</w:t>
+      </w:r>
+    </w:p>
+    <w:p>
+      <w:pPr>
+        <w:pStyle w:val="Paragraphedeliste"/>
+        <w:numPr>
+          <w:ilvl w:val="1"/>
+          <w:numId w:val="6"/>
+        </w:numPr>
+      </w:pPr>
+      <w:r>
+        <w:t>Cortex Pratique Guid</w:t>
+      </w:r>
+      <w:r>
+        <w:t>é</w:t>
+      </w:r>
+      <w:r>
+        <w:t xml:space="preserve"> </w:t>
+      </w:r>
+    </w:p>
+    <w:p>
+      <w:pPr>
+        <w:pStyle w:val="Paragraphedeliste"/>
+        <w:numPr>
+          <w:ilvl w:val="0"/>
+          <w:numId w:val="6"/>
+        </w:numPr>
+      </w:pPr>
+      <w:r>
+        <w:t xml:space="preserve">Introduction </w:t>
+      </w:r>
+    </w:p>
+    <w:p>
+      <w:pPr>
+        <w:pStyle w:val="Paragraphedeliste"/>
+        <w:numPr>
+          <w:ilvl w:val="1"/>
+          <w:numId w:val="6"/>
+        </w:numPr>
+      </w:pPr>
+      <w:r>
+        <w:t xml:space="preserve">VEX produit des composants robotiques qui servent </w:t>
+      </w:r>
+      <w:r>
+        <w:t>à</w:t>
+      </w:r>
+      <w:r>
+        <w:t xml:space="preserve"> </w:t>
+      </w:r>
+      <w:r>
+        <w:t>é</w:t>
+      </w:r>
+      <w:r>
+        <w:t xml:space="preserve">panouir le </w:t>
+      </w:r>
+      <w:r>
+        <w:t>sens</w:t>
+      </w:r>
+      <w:r>
+        <w:t xml:space="preserve"> d'</w:t>
+      </w:r>
+      <w:r>
+        <w:t>ing</w:t>
+      </w:r>
+      <w:r>
+        <w:t>é</w:t>
+      </w:r>
+      <w:r>
+        <w:t>nierie</w:t>
+      </w:r>
+      <w:r>
+        <w:t xml:space="preserve">. Dans ce projet les </w:t>
+      </w:r>
+      <w:r>
+        <w:t>é</w:t>
+      </w:r>
+      <w:r>
+        <w:t>lev</w:t>
+      </w:r>
+      <w:r>
+        <w:t>é</w:t>
+      </w:r>
+      <w:r>
+        <w:t>s</w:t>
+      </w:r>
+      <w:r>
+        <w:t xml:space="preserve"> apprendront </w:t>
+      </w:r>
+      <w:r>
+        <w:t>à</w:t>
+      </w:r>
+      <w:r>
+        <w:t xml:space="preserve"> construire des robots </w:t>
+      </w:r>
+      <w:r>
+        <w:t>semi-automatis</w:t>
+      </w:r>
+      <w:r>
+        <w:t>é</w:t>
+      </w:r>
+      <w:r>
+        <w:t xml:space="preserve"> </w:t>
+      </w:r>
+      <w:r>
+        <w:t>en utilisant des capteurs, moteurs et autres composants.</w:t>
       </w:r>
       <w:r>
         <w:t> </w:t>
       </w:r>
+    </w:p>
+    <w:p>
+      <w:pPr>
+        <w:pStyle w:val="Paragraphedeliste"/>
+        <w:numPr>
+          <w:ilvl w:val="0"/>
+          <w:numId w:val="6"/>
+        </w:numPr>
+      </w:pPr>
+      <w:r>
+        <w:t>Ethique</w:t>
+      </w:r>
+    </w:p>
+    <w:p>
+      <w:pPr>
+        <w:spacing w:after="0" w:line="240" w:lineRule="auto"/>
+        <w:rPr>
+          <w:rFonts w:ascii="Times New Roman"/>
+          <w:sz w:val="24"/>
+          <w:szCs w:val="24"/>
+        </w:rPr>
+      </w:pPr>
+    </w:p>
+    <w:p>
+      <w:pPr>
+        <w:numPr>
+          <w:ilvl w:val="1"/>
+          <w:numId w:val="6"/>
+        </w:numPr>
+        <w:spacing w:before="100" w:beforeAutospacing="1" w:after="100" w:afterAutospacing="1" w:line="360" w:lineRule="atLeast"/>
+        <w:jc w:val="both"/>
+        <w:rPr>
+          <w:rFonts w:ascii="Times New Roman"/>
+          <w:sz w:val="24"/>
+          <w:szCs w:val="24"/>
+        </w:rPr>
+      </w:pPr>
+      <w:r>
+        <w:rPr>
+          <w:rFonts w:ascii="Times New Roman"/>
+          <w:sz w:val="24"/>
+          <w:szCs w:val="24"/>
+        </w:rPr>
+        <w:t xml:space="preserve">S'assurer de placer les composants dans les places boites </w:t>
+      </w:r>
+      <w:r>
+        <w:rPr>
+          <w:rFonts w:ascii="Times New Roman"/>
+          <w:sz w:val="24"/>
+          <w:szCs w:val="24"/>
+        </w:rPr>
+        <w:t>appropriées</w:t>
+      </w:r>
+      <w:r>
+        <w:rPr>
+          <w:rFonts w:ascii="Times New Roman"/>
+          <w:sz w:val="24"/>
+          <w:szCs w:val="24"/>
+        </w:rPr>
+        <w:t>. </w:t>
+      </w:r>
+    </w:p>
+    <w:p>
+      <w:pPr>
+        <w:numPr>
+          <w:ilvl w:val="1"/>
+          <w:numId w:val="6"/>
+        </w:numPr>
+        <w:spacing w:before="100" w:beforeAutospacing="1" w:after="100" w:afterAutospacing="1" w:line="360" w:lineRule="atLeast"/>
+        <w:jc w:val="both"/>
+        <w:rPr>
+          <w:rFonts w:ascii="Times New Roman"/>
+          <w:sz w:val="24"/>
+          <w:szCs w:val="24"/>
+        </w:rPr>
+      </w:pPr>
+      <w:r>
+        <w:rPr>
+          <w:rFonts w:ascii="Times New Roman"/>
+          <w:sz w:val="24"/>
+          <w:szCs w:val="24"/>
+        </w:rPr>
+        <w:t xml:space="preserve">Nettoyer et tout ranger </w:t>
+      </w:r>
+      <w:r>
+        <w:rPr>
+          <w:rFonts w:ascii="Times New Roman"/>
+          <w:sz w:val="24"/>
+          <w:szCs w:val="24"/>
+        </w:rPr>
+        <w:t>à</w:t>
+      </w:r>
+      <w:r>
+        <w:rPr>
+          <w:rFonts w:ascii="Times New Roman"/>
+          <w:sz w:val="24"/>
+          <w:szCs w:val="24"/>
+        </w:rPr>
+        <w:t xml:space="preserve"> la fin de chaque cours. </w:t>
+      </w:r>
+    </w:p>
+    <w:p>
+      <w:pPr>
+        <w:numPr>
+          <w:ilvl w:val="1"/>
+          <w:numId w:val="6"/>
+        </w:numPr>
+        <w:spacing w:before="100" w:beforeAutospacing="1" w:after="100" w:afterAutospacing="1" w:line="360" w:lineRule="atLeast"/>
+        <w:jc w:val="both"/>
+        <w:rPr>
+          <w:rFonts w:ascii="Times New Roman"/>
+          <w:sz w:val="24"/>
+          <w:szCs w:val="24"/>
+        </w:rPr>
+      </w:pPr>
+      <w:r>
+        <w:rPr>
+          <w:rFonts w:ascii="Times New Roman"/>
+          <w:sz w:val="24"/>
+          <w:szCs w:val="24"/>
+        </w:rPr>
+        <w:t xml:space="preserve">Prendre soin du </w:t>
+      </w:r>
+      <w:r>
+        <w:rPr>
+          <w:rFonts w:ascii="Times New Roman"/>
+          <w:sz w:val="24"/>
+          <w:szCs w:val="24"/>
+        </w:rPr>
+        <w:t>matériel</w:t>
+      </w:r>
+      <w:r>
+        <w:rPr>
+          <w:rFonts w:ascii="Times New Roman"/>
+          <w:sz w:val="24"/>
+          <w:szCs w:val="24"/>
+        </w:rPr>
+        <w:t>. </w:t>
+      </w:r>
+    </w:p>
+    <w:p>
+      <w:pPr>
+        <w:numPr>
+          <w:ilvl w:val="1"/>
+          <w:numId w:val="6"/>
+        </w:numPr>
+        <w:spacing w:before="100" w:beforeAutospacing="1" w:after="100" w:afterAutospacing="1" w:line="360" w:lineRule="atLeast"/>
+        <w:jc w:val="both"/>
+        <w:rPr>
+          <w:rFonts w:ascii="Times New Roman"/>
+          <w:sz w:val="24"/>
+          <w:szCs w:val="24"/>
+        </w:rPr>
+      </w:pPr>
+      <w:r>
+        <w:rPr>
+          <w:rFonts w:ascii="Times New Roman"/>
+          <w:sz w:val="24"/>
+          <w:szCs w:val="24"/>
+        </w:rPr>
+        <w:t xml:space="preserve">Le </w:t>
+      </w:r>
+      <w:r>
+        <w:rPr>
+          <w:rFonts w:ascii="Times New Roman"/>
+          <w:sz w:val="24"/>
+          <w:szCs w:val="24"/>
+        </w:rPr>
+        <w:t>matériel</w:t>
+      </w:r>
+      <w:r>
+        <w:rPr>
+          <w:rFonts w:ascii="Times New Roman"/>
+          <w:sz w:val="24"/>
+          <w:szCs w:val="24"/>
+        </w:rPr>
+        <w:t xml:space="preserve"> appartient </w:t>
+      </w:r>
+      <w:r>
+        <w:rPr>
+          <w:rFonts w:ascii="Times New Roman"/>
+          <w:sz w:val="24"/>
+          <w:szCs w:val="24"/>
+        </w:rPr>
+        <w:t>à</w:t>
+      </w:r>
+      <w:r>
+        <w:rPr>
+          <w:rFonts w:ascii="Times New Roman"/>
+          <w:sz w:val="24"/>
+          <w:szCs w:val="24"/>
+        </w:rPr>
+        <w:t xml:space="preserve"> l'</w:t>
+      </w:r>
+      <w:r>
+        <w:rPr>
+          <w:rFonts w:ascii="Times New Roman"/>
+          <w:sz w:val="24"/>
+          <w:szCs w:val="24"/>
+        </w:rPr>
+        <w:t>école</w:t>
+      </w:r>
+      <w:r>
+        <w:rPr>
+          <w:rFonts w:ascii="Times New Roman"/>
+          <w:sz w:val="24"/>
+          <w:szCs w:val="24"/>
+        </w:rPr>
+        <w:t xml:space="preserve"> donc aucun </w:t>
+      </w:r>
+      <w:r>
+        <w:rPr>
+          <w:rFonts w:ascii="Times New Roman"/>
+          <w:sz w:val="24"/>
+          <w:szCs w:val="24"/>
+        </w:rPr>
+        <w:t>élève</w:t>
+      </w:r>
+      <w:r>
+        <w:rPr>
+          <w:rFonts w:ascii="Times New Roman"/>
+          <w:sz w:val="24"/>
+          <w:szCs w:val="24"/>
+        </w:rPr>
+        <w:t xml:space="preserve"> n</w:t>
+      </w:r>
+      <w:r>
+        <w:rPr>
+          <w:rFonts w:ascii="Times New Roman"/>
+          <w:sz w:val="24"/>
+          <w:szCs w:val="24"/>
+        </w:rPr>
+        <w:t>e doit apporter les composants à</w:t>
+      </w:r>
+      <w:r>
+        <w:rPr>
+          <w:rFonts w:ascii="Times New Roman"/>
+          <w:sz w:val="24"/>
+          <w:szCs w:val="24"/>
+        </w:rPr>
+        <w:t xml:space="preserve"> la maison. </w:t>
+      </w:r>
+    </w:p>
+    <w:p>
+      <w:pPr>
+        <w:numPr>
+          <w:ilvl w:val="1"/>
+          <w:numId w:val="6"/>
+        </w:numPr>
+        <w:spacing w:before="100" w:beforeAutospacing="1" w:after="100" w:afterAutospacing="1" w:line="360" w:lineRule="atLeast"/>
+        <w:jc w:val="both"/>
+        <w:rPr>
+          <w:rFonts w:ascii="Times New Roman"/>
+          <w:sz w:val="24"/>
+          <w:szCs w:val="24"/>
+        </w:rPr>
+      </w:pPr>
+      <w:r>
+        <w:rPr>
+          <w:rFonts w:ascii="Times New Roman"/>
+          <w:sz w:val="24"/>
+          <w:szCs w:val="24"/>
+        </w:rPr>
+        <w:t xml:space="preserve">S'assurer que les capteurs et moteurs sont solidement place sur les robots. Aucune </w:t>
+      </w:r>
+      <w:r>
+        <w:rPr>
+          <w:rFonts w:ascii="Times New Roman"/>
+          <w:sz w:val="24"/>
+          <w:szCs w:val="24"/>
+        </w:rPr>
+        <w:t>pièce</w:t>
+      </w:r>
+      <w:r>
+        <w:rPr>
+          <w:rFonts w:ascii="Times New Roman"/>
+          <w:sz w:val="24"/>
+          <w:szCs w:val="24"/>
+        </w:rPr>
+        <w:t xml:space="preserve"> ne doit </w:t>
+      </w:r>
+      <w:r>
+        <w:rPr>
+          <w:rFonts w:ascii="Times New Roman"/>
+          <w:sz w:val="24"/>
+          <w:szCs w:val="24"/>
+        </w:rPr>
+        <w:t>être</w:t>
+      </w:r>
+      <w:r>
+        <w:rPr>
+          <w:rFonts w:ascii="Times New Roman"/>
+          <w:sz w:val="24"/>
+          <w:szCs w:val="24"/>
+        </w:rPr>
+        <w:t xml:space="preserve"> fragilement attache. </w:t>
+      </w:r>
+    </w:p>
+    <w:p>
+      <w:pPr>
+        <w:spacing w:before="100" w:beforeAutospacing="1" w:after="100" w:afterAutospacing="1" w:line="360" w:lineRule="atLeast"/>
+        <w:jc w:val="both"/>
+        <w:rPr>
+          <w:rFonts w:ascii="Times New Roman"/>
+          <w:sz w:val="24"/>
+          <w:szCs w:val="24"/>
+        </w:rPr>
+      </w:pPr>
+    </w:p>
+    <w:p>
+      <w:r>
+        <w:t>11eme</w:t>
+      </w:r>
+      <w:r>
+        <w:t> </w:t>
+      </w:r>
       <w:r>
         <w:t xml:space="preserve">: </w:t>
       </w:r>
     </w:p>
     <w:p>
+      <w:r>
+        <w:t>Projet LEGO Mindstorm</w:t>
+      </w:r>
+      <w:r>
+        <w:t> </w:t>
+      </w:r>
+      <w:r>
+        <w:t xml:space="preserve">: </w:t>
+      </w:r>
+    </w:p>
+    <w:p>
       <w:pPr>
         <w:pStyle w:val="Paragraphedeliste"/>
         <w:numPr>
           <w:ilvl w:val="0"/>
-          <w:numId w:val="3"/>
-        </w:numPr>
-      </w:pPr>
-      <w:r>
-        <w:t xml:space="preserve">MIT App </w:t>
-      </w:r>
-      <w:proofErr w:type="spellStart"/>
-      <w:r>
-        <w:t>Inventor</w:t>
-      </w:r>
-      <w:proofErr w:type="spellEnd"/>
-      <w:r>
+          <w:numId w:val="6"/>
+        </w:numPr>
+      </w:pPr>
+      <w:r>
+        <w:t xml:space="preserve">Programmation </w:t>
+      </w:r>
+    </w:p>
+    <w:p>
+      <w:pPr>
+        <w:pStyle w:val="Paragraphedeliste"/>
+        <w:numPr>
+          <w:ilvl w:val="0"/>
+          <w:numId w:val="6"/>
+        </w:numPr>
+      </w:pPr>
+      <w:r>
+        <w:t>Pratique guid</w:t>
+      </w:r>
+      <w:r>
+        <w:t>é</w:t>
+      </w:r>
+      <w:r>
+        <w:t>e</w:t>
+      </w:r>
+    </w:p>
+    <w:p>
+      <w:pPr>
+        <w:pStyle w:val="Paragraphedeliste"/>
+        <w:numPr>
+          <w:ilvl w:val="1"/>
+          <w:numId w:val="6"/>
+        </w:numPr>
+      </w:pPr>
+      <w:r>
+        <w:lastRenderedPageBreak/>
+        <w:t>EV3 Computing Scheme of Work</w:t>
+      </w:r>
+    </w:p>
+    <w:p>
+      <w:pPr>
+        <w:pStyle w:val="Paragraphedeliste"/>
+        <w:numPr>
+          <w:ilvl w:val="0"/>
+          <w:numId w:val="6"/>
+        </w:numPr>
+      </w:pPr>
+      <w:r>
+        <w:t>Introduction</w:t>
+      </w:r>
+    </w:p>
+    <w:p>
+      <w:pPr>
+        <w:pStyle w:val="Paragraphedeliste"/>
+        <w:numPr>
+          <w:ilvl w:val="0"/>
+          <w:numId w:val="6"/>
+        </w:numPr>
+        <w:spacing w:before="100" w:beforeAutospacing="1" w:after="100" w:afterAutospacing="1" w:line="312" w:lineRule="atLeast"/>
+        <w:outlineLvl w:val="5"/>
+        <w:rPr>
+          <w:rFonts w:ascii="Times New Roman"/>
+          <w:b/>
+          <w:bCs/>
+          <w:sz w:val="15"/>
+          <w:szCs w:val="15"/>
+        </w:rPr>
+      </w:pPr>
+      <w:r>
+        <w:rPr>
+          <w:rFonts w:ascii="Times New Roman"/>
+          <w:b/>
+          <w:bCs/>
+          <w:sz w:val="15"/>
+          <w:szCs w:val="15"/>
+        </w:rPr>
+        <w:t xml:space="preserve">Ou </w:t>
+      </w:r>
+      <w:r>
+        <w:rPr>
+          <w:rFonts w:ascii="Times New Roman"/>
+          <w:b/>
+          <w:bCs/>
+          <w:sz w:val="15"/>
+          <w:szCs w:val="15"/>
+        </w:rPr>
+        <w:t>mènent</w:t>
+      </w:r>
+      <w:r>
+        <w:rPr>
+          <w:rFonts w:ascii="Times New Roman"/>
+          <w:b/>
+          <w:bCs/>
+          <w:sz w:val="15"/>
+          <w:szCs w:val="15"/>
+        </w:rPr>
+        <w:t xml:space="preserve"> les </w:t>
+      </w:r>
+      <w:r>
+        <w:rPr>
+          <w:rFonts w:ascii="Times New Roman"/>
+          <w:b/>
+          <w:bCs/>
+          <w:sz w:val="15"/>
+          <w:szCs w:val="15"/>
+        </w:rPr>
+        <w:t>projets ?</w:t>
+      </w:r>
+      <w:r>
+        <w:rPr>
+          <w:rFonts w:ascii="Times New Roman"/>
+          <w:b/>
+          <w:bCs/>
+          <w:sz w:val="15"/>
+          <w:szCs w:val="15"/>
+        </w:rPr>
+        <w:t> </w:t>
+      </w:r>
+    </w:p>
+    <w:p>
+      <w:pPr>
+        <w:pStyle w:val="Paragraphedeliste"/>
+        <w:numPr>
+          <w:ilvl w:val="0"/>
+          <w:numId w:val="6"/>
+        </w:numPr>
+        <w:spacing w:before="100" w:beforeAutospacing="1" w:after="100" w:afterAutospacing="1" w:line="240" w:lineRule="auto"/>
+        <w:rPr>
+          <w:rFonts w:ascii="Times New Roman"/>
+          <w:sz w:val="24"/>
+          <w:szCs w:val="24"/>
+        </w:rPr>
+      </w:pPr>
+      <w:r>
+        <w:rPr>
+          <w:rFonts w:ascii="Times New Roman"/>
+          <w:sz w:val="24"/>
+          <w:szCs w:val="24"/>
+        </w:rPr>
+        <w:t xml:space="preserve">Les projets encouragent les </w:t>
+      </w:r>
+      <w:r>
+        <w:rPr>
+          <w:rFonts w:ascii="Times New Roman"/>
+          <w:sz w:val="24"/>
+          <w:szCs w:val="24"/>
+        </w:rPr>
+        <w:t>étudiants</w:t>
+      </w:r>
+      <w:r>
+        <w:rPr>
+          <w:rFonts w:ascii="Times New Roman"/>
+          <w:sz w:val="24"/>
+          <w:szCs w:val="24"/>
+        </w:rPr>
         <w:t xml:space="preserve"> </w:t>
       </w:r>
-    </w:p>
-    <w:p>
-      <w:pPr>
-        <w:pStyle w:val="Paragraphedeliste"/>
-        <w:numPr>
-          <w:ilvl w:val="0"/>
-          <w:numId w:val="3"/>
-        </w:numPr>
-      </w:pPr>
-      <w:r>
-        <w:t xml:space="preserve">VEX </w:t>
-      </w:r>
-    </w:p>
-    <w:p/>
-    <w:p/>
-    <w:p/>
-    <w:p/>
-    <w:p/>
-    <w:p>
-      <w:r>
-        <w:lastRenderedPageBreak/>
-        <w:t>Projets</w:t>
-      </w:r>
-      <w:r>
-        <w:t> </w:t>
-      </w:r>
-      <w:r>
-        <w:t xml:space="preserve">: </w:t>
-      </w:r>
-      <w:proofErr w:type="spellStart"/>
-      <w:r>
-        <w:t>Vex</w:t>
-      </w:r>
-      <w:proofErr w:type="spellEnd"/>
-      <w:r>
+      <w:r>
+        <w:rPr>
+          <w:rFonts w:ascii="Times New Roman"/>
+          <w:sz w:val="24"/>
+          <w:szCs w:val="24"/>
+        </w:rPr>
+        <w:t>à</w:t>
+      </w:r>
+      <w:r>
+        <w:rPr>
+          <w:rFonts w:ascii="Times New Roman"/>
+          <w:sz w:val="24"/>
+          <w:szCs w:val="24"/>
+        </w:rPr>
         <w:t xml:space="preserve"> </w:t>
       </w:r>
-    </w:p>
-    <w:p>
-      <w:pPr>
-        <w:pStyle w:val="Paragraphedeliste"/>
-        <w:numPr>
-          <w:ilvl w:val="0"/>
-          <w:numId w:val="6"/>
-        </w:numPr>
-      </w:pPr>
-      <w:r>
-        <w:t xml:space="preserve">Pratique autonome </w:t>
-      </w:r>
-    </w:p>
-    <w:p>
-      <w:pPr>
-        <w:pStyle w:val="Paragraphedeliste"/>
-        <w:numPr>
-          <w:ilvl w:val="1"/>
-          <w:numId w:val="6"/>
-        </w:numPr>
-      </w:pPr>
-      <w:r>
-        <w:t>Activit</w:t>
-      </w:r>
-      <w:r>
-        <w:t>é</w:t>
-      </w:r>
-      <w:r>
-        <w:t xml:space="preserve"> 1 Mise en application des capteurs </w:t>
-      </w:r>
-    </w:p>
-    <w:p>
-      <w:pPr>
-        <w:pStyle w:val="Paragraphedeliste"/>
-        <w:numPr>
-          <w:ilvl w:val="1"/>
-          <w:numId w:val="6"/>
-        </w:numPr>
-      </w:pPr>
-      <w:proofErr w:type="spellStart"/>
-      <w:r>
-        <w:t>Activite</w:t>
-      </w:r>
-      <w:proofErr w:type="spellEnd"/>
-      <w:r>
-        <w:t xml:space="preserve"> 2 Introduction </w:t>
-      </w:r>
-    </w:p>
-    <w:p>
-      <w:pPr>
-        <w:pStyle w:val="Paragraphedeliste"/>
-        <w:numPr>
-          <w:ilvl w:val="2"/>
-          <w:numId w:val="6"/>
-        </w:numPr>
-      </w:pPr>
-      <w:r>
-        <w:t xml:space="preserve">Design du </w:t>
-      </w:r>
-      <w:r>
-        <w:t>« </w:t>
-      </w:r>
-      <w:r>
-        <w:t>Drive Train</w:t>
-      </w:r>
-      <w:r>
-        <w:t> »</w:t>
-      </w:r>
-      <w:r>
+      <w:r>
+        <w:rPr>
+          <w:rFonts w:ascii="Times New Roman"/>
+          <w:sz w:val="24"/>
+          <w:szCs w:val="24"/>
+        </w:rPr>
+        <w:t>développer</w:t>
+      </w:r>
+      <w:r>
+        <w:rPr>
+          <w:rFonts w:ascii="Times New Roman"/>
+          <w:sz w:val="24"/>
+          <w:szCs w:val="24"/>
+        </w:rPr>
         <w:t xml:space="preserve"> </w:t>
       </w:r>
-    </w:p>
-    <w:p>
-      <w:pPr>
-        <w:pStyle w:val="Paragraphedeliste"/>
-        <w:numPr>
-          <w:ilvl w:val="2"/>
-          <w:numId w:val="6"/>
-        </w:numPr>
-      </w:pPr>
-      <w:r>
-        <w:t xml:space="preserve">Logiciel </w:t>
-      </w:r>
-      <w:proofErr w:type="spellStart"/>
-      <w:r>
-        <w:t>EasyC</w:t>
-      </w:r>
-      <w:proofErr w:type="spellEnd"/>
-      <w:r>
-        <w:t xml:space="preserve"> </w:t>
-      </w:r>
-    </w:p>
-    <w:p>
-      <w:pPr>
-        <w:pStyle w:val="Paragraphedeliste"/>
-        <w:numPr>
-          <w:ilvl w:val="2"/>
-          <w:numId w:val="6"/>
-        </w:numPr>
-      </w:pPr>
-      <w:r>
-        <w:t>VEX Drive Trains</w:t>
-      </w:r>
-    </w:p>
-    <w:p>
-      <w:pPr>
-        <w:pStyle w:val="Paragraphedeliste"/>
-        <w:numPr>
-          <w:ilvl w:val="1"/>
-          <w:numId w:val="6"/>
-        </w:numPr>
-      </w:pPr>
-      <w:proofErr w:type="spellStart"/>
-      <w:r>
-        <w:t>Activite</w:t>
-      </w:r>
-      <w:proofErr w:type="spellEnd"/>
-      <w:r>
-        <w:t xml:space="preserve"> 3</w:t>
-      </w:r>
-    </w:p>
-    <w:p>
-      <w:pPr>
-        <w:pStyle w:val="Paragraphedeliste"/>
-        <w:numPr>
-          <w:ilvl w:val="2"/>
-          <w:numId w:val="6"/>
-        </w:numPr>
-      </w:pPr>
-      <w:proofErr w:type="spellStart"/>
-      <w:r>
-        <w:t>Activite</w:t>
-      </w:r>
-      <w:proofErr w:type="spellEnd"/>
-      <w:r>
-        <w:t xml:space="preserve"> 3.3</w:t>
-      </w:r>
-    </w:p>
-    <w:p>
-      <w:pPr>
-        <w:pStyle w:val="Paragraphedeliste"/>
-        <w:numPr>
-          <w:ilvl w:val="2"/>
-          <w:numId w:val="6"/>
-        </w:numPr>
-      </w:pPr>
-      <w:r>
-        <w:t xml:space="preserve">VEX </w:t>
-      </w:r>
-      <w:proofErr w:type="spellStart"/>
-      <w:r>
-        <w:t>Gear</w:t>
-      </w:r>
-      <w:proofErr w:type="spellEnd"/>
-      <w:r>
-        <w:t xml:space="preserve"> Theory</w:t>
-      </w:r>
-    </w:p>
-    <w:p>
-      <w:pPr>
-        <w:pStyle w:val="Paragraphedeliste"/>
-        <w:numPr>
-          <w:ilvl w:val="1"/>
-          <w:numId w:val="6"/>
-        </w:numPr>
-      </w:pPr>
-      <w:proofErr w:type="spellStart"/>
-      <w:r>
-        <w:t>Activite</w:t>
-      </w:r>
-      <w:proofErr w:type="spellEnd"/>
-      <w:r>
-        <w:t xml:space="preserve"> 4 </w:t>
-      </w:r>
-    </w:p>
-    <w:p>
-      <w:pPr>
-        <w:pStyle w:val="Paragraphedeliste"/>
-        <w:numPr>
-          <w:ilvl w:val="2"/>
-          <w:numId w:val="6"/>
-        </w:numPr>
-      </w:pPr>
-      <w:proofErr w:type="spellStart"/>
-      <w:r>
-        <w:t>Activite</w:t>
-      </w:r>
-      <w:proofErr w:type="spellEnd"/>
-      <w:r>
-        <w:t xml:space="preserve"> 3.4</w:t>
-      </w:r>
-    </w:p>
-    <w:p>
-      <w:pPr>
-        <w:pStyle w:val="Paragraphedeliste"/>
-        <w:numPr>
-          <w:ilvl w:val="2"/>
-          <w:numId w:val="6"/>
-        </w:numPr>
-      </w:pPr>
-      <w:r>
-        <w:t xml:space="preserve">VEX </w:t>
-      </w:r>
-      <w:proofErr w:type="spellStart"/>
-      <w:r>
-        <w:t>Grippers</w:t>
-      </w:r>
-      <w:proofErr w:type="spellEnd"/>
-    </w:p>
-    <w:p>
-      <w:pPr>
-        <w:pStyle w:val="Paragraphedeliste"/>
-        <w:numPr>
-          <w:ilvl w:val="1"/>
-          <w:numId w:val="6"/>
-        </w:numPr>
-      </w:pPr>
-      <w:proofErr w:type="spellStart"/>
-      <w:r>
-        <w:t>Activite</w:t>
-      </w:r>
-      <w:proofErr w:type="spellEnd"/>
-      <w:r>
-        <w:t xml:space="preserve"> 5 </w:t>
-      </w:r>
-    </w:p>
-    <w:p>
-      <w:pPr>
-        <w:pStyle w:val="Paragraphedeliste"/>
-        <w:numPr>
-          <w:ilvl w:val="2"/>
-          <w:numId w:val="6"/>
-        </w:numPr>
-      </w:pPr>
-      <w:proofErr w:type="spellStart"/>
-      <w:r>
-        <w:t>Activite</w:t>
-      </w:r>
-      <w:proofErr w:type="spellEnd"/>
-      <w:r>
-        <w:t xml:space="preserve"> 3.5</w:t>
-      </w:r>
-    </w:p>
-    <w:p>
-      <w:pPr>
-        <w:pStyle w:val="Paragraphedeliste"/>
-        <w:numPr>
-          <w:ilvl w:val="2"/>
-          <w:numId w:val="6"/>
-        </w:numPr>
-      </w:pPr>
-      <w:r>
-        <w:t>VEX Arms</w:t>
-      </w:r>
-    </w:p>
-    <w:p>
-      <w:pPr>
-        <w:pStyle w:val="Paragraphedeliste"/>
-        <w:numPr>
-          <w:ilvl w:val="1"/>
-          <w:numId w:val="6"/>
-        </w:numPr>
-      </w:pPr>
-      <w:proofErr w:type="spellStart"/>
-      <w:r>
-        <w:t>Activite</w:t>
-      </w:r>
-      <w:proofErr w:type="spellEnd"/>
-      <w:r>
-        <w:t xml:space="preserve"> 6 </w:t>
-      </w:r>
-    </w:p>
-    <w:p>
-      <w:pPr>
-        <w:pStyle w:val="Paragraphedeliste"/>
-        <w:numPr>
-          <w:ilvl w:val="2"/>
-          <w:numId w:val="6"/>
-        </w:numPr>
-      </w:pPr>
-      <w:proofErr w:type="spellStart"/>
-      <w:r>
-        <w:t>Activite</w:t>
-      </w:r>
-      <w:proofErr w:type="spellEnd"/>
-      <w:r>
-        <w:t xml:space="preserve"> 3.6</w:t>
-      </w:r>
-    </w:p>
-    <w:p>
-      <w:pPr>
-        <w:pStyle w:val="Paragraphedeliste"/>
-        <w:numPr>
-          <w:ilvl w:val="2"/>
-          <w:numId w:val="6"/>
-        </w:numPr>
-      </w:pPr>
-      <w:r>
-        <w:t>VEX Lifts</w:t>
-      </w:r>
-    </w:p>
-    <w:p>
-      <w:pPr>
-        <w:pStyle w:val="Paragraphedeliste"/>
-        <w:numPr>
-          <w:ilvl w:val="1"/>
-          <w:numId w:val="6"/>
-        </w:numPr>
-      </w:pPr>
-      <w:proofErr w:type="spellStart"/>
-      <w:r>
-        <w:t>Activite</w:t>
-      </w:r>
-      <w:proofErr w:type="spellEnd"/>
-      <w:r>
-        <w:t xml:space="preserve"> 7 </w:t>
-      </w:r>
-    </w:p>
-    <w:p>
-      <w:pPr>
-        <w:pStyle w:val="Paragraphedeliste"/>
-        <w:numPr>
-          <w:ilvl w:val="2"/>
-          <w:numId w:val="6"/>
-        </w:numPr>
-      </w:pPr>
-      <w:proofErr w:type="spellStart"/>
-      <w:r>
-        <w:t>Activite</w:t>
-      </w:r>
-      <w:proofErr w:type="spellEnd"/>
-      <w:r>
-        <w:t xml:space="preserve"> 3.7</w:t>
-      </w:r>
-    </w:p>
-    <w:p>
-      <w:pPr>
-        <w:pStyle w:val="Paragraphedeliste"/>
-        <w:numPr>
-          <w:ilvl w:val="1"/>
-          <w:numId w:val="6"/>
-        </w:numPr>
-      </w:pPr>
-      <w:proofErr w:type="spellStart"/>
-      <w:r>
-        <w:t>Activite</w:t>
-      </w:r>
-      <w:proofErr w:type="spellEnd"/>
-      <w:r>
-        <w:t xml:space="preserve"> 8 </w:t>
-      </w:r>
-    </w:p>
-    <w:p>
-      <w:pPr>
-        <w:pStyle w:val="Paragraphedeliste"/>
-        <w:numPr>
-          <w:ilvl w:val="2"/>
-          <w:numId w:val="6"/>
-        </w:numPr>
-      </w:pPr>
-      <w:r>
-        <w:t>Construction de robots avanc</w:t>
-      </w:r>
-      <w:r>
-        <w:t>é</w:t>
-      </w:r>
-      <w:r>
-        <w:t>s</w:t>
-      </w:r>
-    </w:p>
-    <w:p>
-      <w:pPr>
-        <w:pStyle w:val="Paragraphedeliste"/>
-        <w:numPr>
-          <w:ilvl w:val="1"/>
-          <w:numId w:val="6"/>
-        </w:numPr>
-      </w:pPr>
-      <w:proofErr w:type="spellStart"/>
-      <w:r>
-        <w:t>Modeles</w:t>
-      </w:r>
-      <w:proofErr w:type="spellEnd"/>
-      <w:r>
-        <w:t xml:space="preserve"> de robots</w:t>
-      </w:r>
-    </w:p>
-    <w:p>
-      <w:pPr>
-        <w:pStyle w:val="Paragraphedeliste"/>
-        <w:numPr>
-          <w:ilvl w:val="2"/>
-          <w:numId w:val="6"/>
-        </w:numPr>
-      </w:pPr>
-      <w:r>
-        <w:t>Claw_1</w:t>
-      </w:r>
-    </w:p>
-    <w:p>
-      <w:pPr>
-        <w:pStyle w:val="Paragraphedeliste"/>
-        <w:numPr>
-          <w:ilvl w:val="2"/>
-          <w:numId w:val="6"/>
-        </w:numPr>
-      </w:pPr>
-      <w:r>
-        <w:t>Claw_2</w:t>
-      </w:r>
-    </w:p>
-    <w:p>
-      <w:pPr>
-        <w:pStyle w:val="Paragraphedeliste"/>
-        <w:numPr>
-          <w:ilvl w:val="2"/>
-          <w:numId w:val="6"/>
-        </w:numPr>
-      </w:pPr>
-      <w:proofErr w:type="spellStart"/>
-      <w:r>
-        <w:t>Protobot</w:t>
-      </w:r>
-      <w:proofErr w:type="spellEnd"/>
-    </w:p>
-    <w:p>
-      <w:pPr>
-        <w:pStyle w:val="Paragraphedeliste"/>
-        <w:numPr>
-          <w:ilvl w:val="2"/>
-          <w:numId w:val="6"/>
-        </w:numPr>
-      </w:pPr>
-      <w:proofErr w:type="spellStart"/>
-      <w:r>
-        <w:t>Recbot</w:t>
-      </w:r>
-      <w:proofErr w:type="spellEnd"/>
-    </w:p>
-    <w:p>
-      <w:pPr>
-        <w:pStyle w:val="Paragraphedeliste"/>
-        <w:numPr>
-          <w:ilvl w:val="2"/>
-          <w:numId w:val="6"/>
-        </w:numPr>
-      </w:pPr>
-      <w:proofErr w:type="spellStart"/>
-      <w:r>
-        <w:t>Swervebot</w:t>
-      </w:r>
-      <w:proofErr w:type="spellEnd"/>
-    </w:p>
-    <w:p>
-      <w:pPr>
-        <w:pStyle w:val="Paragraphedeliste"/>
-        <w:numPr>
-          <w:ilvl w:val="1"/>
-          <w:numId w:val="6"/>
-        </w:numPr>
-      </w:pPr>
-      <w:r>
-        <w:t>Projet Finale</w:t>
-      </w:r>
-    </w:p>
-    <w:p>
-      <w:pPr>
-        <w:pStyle w:val="Paragraphedeliste"/>
-        <w:numPr>
-          <w:ilvl w:val="0"/>
-          <w:numId w:val="6"/>
-        </w:numPr>
-      </w:pPr>
-      <w:r>
-        <w:t xml:space="preserve">Pratique </w:t>
-      </w:r>
-      <w:r>
-        <w:t>Guid</w:t>
-      </w:r>
-      <w:r>
-        <w:t>é</w:t>
-      </w:r>
-      <w:r>
-        <w:t xml:space="preserve"> </w:t>
-      </w:r>
-    </w:p>
-    <w:p>
-      <w:pPr>
-        <w:pStyle w:val="Paragraphedeliste"/>
-        <w:numPr>
-          <w:ilvl w:val="1"/>
-          <w:numId w:val="6"/>
-        </w:numPr>
-      </w:pPr>
-      <w:r>
-        <w:t xml:space="preserve">Composants et ports de connections </w:t>
-      </w:r>
-    </w:p>
-    <w:p>
-      <w:pPr>
-        <w:pStyle w:val="Paragraphedeliste"/>
-        <w:numPr>
-          <w:ilvl w:val="1"/>
-          <w:numId w:val="6"/>
-        </w:numPr>
-      </w:pPr>
-      <w:r>
-        <w:t>Cortex Pratique Guid</w:t>
-      </w:r>
-      <w:r>
-        <w:t>é</w:t>
-      </w:r>
-      <w:r>
-        <w:t xml:space="preserve"> </w:t>
-      </w:r>
-    </w:p>
-    <w:p>
-      <w:pPr>
-        <w:pStyle w:val="Paragraphedeliste"/>
-        <w:numPr>
-          <w:ilvl w:val="0"/>
-          <w:numId w:val="6"/>
-        </w:numPr>
-      </w:pPr>
-      <w:r>
-        <w:t xml:space="preserve">Composantes </w:t>
+      <w:r>
+        <w:rPr>
+          <w:rFonts w:ascii="Times New Roman"/>
+          <w:sz w:val="24"/>
+          <w:szCs w:val="24"/>
+        </w:rPr>
+        <w:t>leurs pensées créatives</w:t>
+      </w:r>
+      <w:r>
+        <w:rPr>
+          <w:rFonts w:ascii="Times New Roman"/>
+          <w:sz w:val="24"/>
+          <w:szCs w:val="24"/>
+        </w:rPr>
+        <w:t xml:space="preserve">. Ils vont assembler des robots, faire des applications mobiles et programmer en divers </w:t>
+      </w:r>
+      <w:r>
+        <w:rPr>
+          <w:rFonts w:ascii="Times New Roman"/>
+          <w:sz w:val="24"/>
+          <w:szCs w:val="24"/>
+        </w:rPr>
+        <w:t>langages</w:t>
+      </w:r>
+      <w:r>
+        <w:rPr>
+          <w:rFonts w:ascii="Times New Roman"/>
+          <w:sz w:val="24"/>
+          <w:szCs w:val="24"/>
+        </w:rPr>
+        <w:t xml:space="preserve">. Les </w:t>
+      </w:r>
+      <w:r>
+        <w:rPr>
+          <w:rFonts w:ascii="Times New Roman"/>
+          <w:sz w:val="24"/>
+          <w:szCs w:val="24"/>
+        </w:rPr>
+        <w:t>étudiants</w:t>
+      </w:r>
+      <w:r>
+        <w:rPr>
+          <w:rFonts w:ascii="Times New Roman"/>
+          <w:sz w:val="24"/>
+          <w:szCs w:val="24"/>
+        </w:rPr>
+        <w:t xml:space="preserve"> seront </w:t>
+      </w:r>
+      <w:r>
+        <w:rPr>
+          <w:rFonts w:ascii="Times New Roman"/>
+          <w:sz w:val="24"/>
+          <w:szCs w:val="24"/>
+        </w:rPr>
+        <w:t>évalués</w:t>
+      </w:r>
+      <w:r>
+        <w:rPr>
+          <w:rFonts w:ascii="Times New Roman"/>
+          <w:sz w:val="24"/>
+          <w:szCs w:val="24"/>
+        </w:rPr>
+        <w:t xml:space="preserve"> sur leur </w:t>
+      </w:r>
+      <w:r>
+        <w:rPr>
+          <w:rFonts w:ascii="Times New Roman"/>
+          <w:sz w:val="24"/>
+          <w:szCs w:val="24"/>
+        </w:rPr>
+        <w:t>qualité</w:t>
+      </w:r>
+      <w:r>
+        <w:rPr>
+          <w:rFonts w:ascii="Times New Roman"/>
+          <w:sz w:val="24"/>
+          <w:szCs w:val="24"/>
+        </w:rPr>
+        <w:t xml:space="preserve"> de travail, le design intuitif et la documentation. </w:t>
       </w:r>
       <w:bookmarkStart w:id="0" w:name="_GoBack"/>
       <w:bookmarkEnd w:id="0"/>
     </w:p>
-    <w:p/>
     <w:sectPr>
       <w:pgSz w:w="12240" w:h="15840"/>
       <w:pgMar w:top="1440" w:right="1440" w:bottom="1440" w:left="1440" w:header="708" w:footer="708" w:gutter="0"/>
@@ -1746,6 +2301,155 @@
     </w:lvl>
   </w:abstractNum>
   <w:abstractNum w:abstractNumId="5" w15:restartNumberingAfterBreak="0">
+    <w:nsid w:val="73AF56AA"/>
+    <w:multiLevelType w:val="multilevel"/>
+    <w:tmpl w:val="ED0A60B4"/>
+    <w:lvl w:ilvl="0">
+      <w:start w:val="1"/>
+      <w:numFmt w:val="bullet"/>
+      <w:lvlText w:val=""/>
+      <w:lvlJc w:val="left"/>
+      <w:pPr>
+        <w:tabs>
+          <w:tab w:val="num" w:pos="720"/>
+        </w:tabs>
+        <w:ind w:left="720" w:hanging="360"/>
+      </w:pPr>
+      <w:rPr>
+        <w:rFonts w:ascii="Symbol" w:hAnsi="Symbol" w:hint="default"/>
+        <w:sz w:val="20"/>
+      </w:rPr>
+    </w:lvl>
+    <w:lvl w:ilvl="1" w:tentative="1">
+      <w:start w:val="1"/>
+      <w:numFmt w:val="bullet"/>
+      <w:lvlText w:val="o"/>
+      <w:lvlJc w:val="left"/>
+      <w:pPr>
+        <w:tabs>
+          <w:tab w:val="num" w:pos="1440"/>
+        </w:tabs>
+        <w:ind w:left="1440" w:hanging="360"/>
+      </w:pPr>
+      <w:rPr>
+        <w:rFonts w:ascii="Courier New" w:hAnsi="Courier New" w:hint="default"/>
+        <w:sz w:val="20"/>
+      </w:rPr>
+    </w:lvl>
+    <w:lvl w:ilvl="2" w:tentative="1">
+      <w:start w:val="1"/>
+      <w:numFmt w:val="bullet"/>
+      <w:lvlText w:val=""/>
+      <w:lvlJc w:val="left"/>
+      <w:pPr>
+        <w:tabs>
+          <w:tab w:val="num" w:pos="2160"/>
+        </w:tabs>
+        <w:ind w:left="2160" w:hanging="360"/>
+      </w:pPr>
+      <w:rPr>
+        <w:rFonts w:ascii="Wingdings" w:hAnsi="Wingdings" w:hint="default"/>
+        <w:sz w:val="20"/>
+      </w:rPr>
+    </w:lvl>
+    <w:lvl w:ilvl="3" w:tentative="1">
+      <w:start w:val="1"/>
+      <w:numFmt w:val="bullet"/>
+      <w:lvlText w:val=""/>
+      <w:lvlJc w:val="left"/>
+      <w:pPr>
+        <w:tabs>
+          <w:tab w:val="num" w:pos="2880"/>
+        </w:tabs>
+        <w:ind w:left="2880" w:hanging="360"/>
+      </w:pPr>
+      <w:rPr>
+        <w:rFonts w:ascii="Wingdings" w:hAnsi="Wingdings" w:hint="default"/>
+        <w:sz w:val="20"/>
+      </w:rPr>
+    </w:lvl>
+    <w:lvl w:ilvl="4" w:tentative="1">
+      <w:start w:val="1"/>
+      <w:numFmt w:val="bullet"/>
+      <w:lvlText w:val=""/>
+      <w:lvlJc w:val="left"/>
+      <w:pPr>
+        <w:tabs>
+          <w:tab w:val="num" w:pos="3600"/>
+        </w:tabs>
+        <w:ind w:left="3600" w:hanging="360"/>
+      </w:pPr>
+      <w:rPr>
+        <w:rFonts w:ascii="Wingdings" w:hAnsi="Wingdings" w:hint="default"/>
+        <w:sz w:val="20"/>
+      </w:rPr>
+    </w:lvl>
+    <w:lvl w:ilvl="5" w:tentative="1">
+      <w:start w:val="1"/>
+      <w:numFmt w:val="bullet"/>
+      <w:lvlText w:val=""/>
+      <w:lvlJc w:val="left"/>
+      <w:pPr>
+        <w:tabs>
+          <w:tab w:val="num" w:pos="4320"/>
+        </w:tabs>
+        <w:ind w:left="4320" w:hanging="360"/>
+      </w:pPr>
+      <w:rPr>
+        <w:rFonts w:ascii="Wingdings" w:hAnsi="Wingdings" w:hint="default"/>
+        <w:sz w:val="20"/>
+      </w:rPr>
+    </w:lvl>
+    <w:lvl w:ilvl="6" w:tentative="1">
+      <w:start w:val="1"/>
+      <w:numFmt w:val="bullet"/>
+      <w:lvlText w:val=""/>
+      <w:lvlJc w:val="left"/>
+      <w:pPr>
+        <w:tabs>
+          <w:tab w:val="num" w:pos="5040"/>
+        </w:tabs>
+        <w:ind w:left="5040" w:hanging="360"/>
+      </w:pPr>
+      <w:rPr>
+        <w:rFonts w:ascii="Wingdings" w:hAnsi="Wingdings" w:hint="default"/>
+        <w:sz w:val="20"/>
+      </w:rPr>
+    </w:lvl>
+    <w:lvl w:ilvl="7" w:tentative="1">
+      <w:start w:val="1"/>
+      <w:numFmt w:val="bullet"/>
+      <w:lvlText w:val=""/>
+      <w:lvlJc w:val="left"/>
+      <w:pPr>
+        <w:tabs>
+          <w:tab w:val="num" w:pos="5760"/>
+        </w:tabs>
+        <w:ind w:left="5760" w:hanging="360"/>
+      </w:pPr>
+      <w:rPr>
+        <w:rFonts w:ascii="Wingdings" w:hAnsi="Wingdings" w:hint="default"/>
+        <w:sz w:val="20"/>
+      </w:rPr>
+    </w:lvl>
+    <w:lvl w:ilvl="8" w:tentative="1">
+      <w:start w:val="1"/>
+      <w:numFmt w:val="bullet"/>
+      <w:lvlText w:val=""/>
+      <w:lvlJc w:val="left"/>
+      <w:pPr>
+        <w:tabs>
+          <w:tab w:val="num" w:pos="6480"/>
+        </w:tabs>
+        <w:ind w:left="6480" w:hanging="360"/>
+      </w:pPr>
+      <w:rPr>
+        <w:rFonts w:ascii="Wingdings" w:hAnsi="Wingdings" w:hint="default"/>
+        <w:sz w:val="20"/>
+      </w:rPr>
+    </w:lvl>
+  </w:abstractNum>
+  <w:abstractNum w:abstractNumId="6" w15:restartNumberingAfterBreak="0">
     <w:nsid w:val="7A7A7A83"/>
     <w:multiLevelType w:val="hybridMultilevel"/>
     <w:tmpl w:val="9E860DE8"/>
@@ -1862,7 +2566,7 @@
     <w:abstractNumId w:val="0"/>
   </w:num>
   <w:num w:numId="2">
-    <w:abstractNumId w:val="5"/>
+    <w:abstractNumId w:val="6"/>
   </w:num>
   <w:num w:numId="3">
     <w:abstractNumId w:val="3"/>
@@ -1875,6 +2579,9 @@
   </w:num>
   <w:num w:numId="6">
     <w:abstractNumId w:val="2"/>
+  </w:num>
+  <w:num w:numId="7">
+    <w:abstractNumId w:val="5"/>
   </w:num>
 </w:numbering>
 </file>
@@ -2276,6 +2983,25 @@
     <w:name w:val="Normal"/>
     <w:qFormat/>
   </w:style>
+  <w:style w:type="paragraph" w:styleId="Titre6">
+    <w:name w:val="heading 6"/>
+    <w:basedOn w:val="Normal"/>
+    <w:link w:val="Titre6Car"/>
+    <w:uiPriority w:val="9"/>
+    <w:qFormat/>
+    <w:rsid w:val="00971473"/>
+    <w:pPr>
+      <w:spacing w:before="100" w:beforeAutospacing="1" w:after="100" w:afterAutospacing="1" w:line="240" w:lineRule="auto"/>
+      <w:outlineLvl w:val="5"/>
+    </w:pPr>
+    <w:rPr>
+      <w:rFonts w:ascii="Times New Roman"/>
+      <w:b/>
+      <w:bCs/>
+      <w:sz w:val="15"/>
+      <w:szCs w:val="15"/>
+    </w:rPr>
+  </w:style>
   <w:style w:type="character" w:default="1" w:styleId="Policepardfaut">
     <w:name w:val="Default Paragraph Font"/>
     <w:uiPriority w:val="1"/>
@@ -2313,6 +3039,38 @@
       <w:ind w:left="720"/>
       <w:contextualSpacing/>
     </w:pPr>
+  </w:style>
+  <w:style w:type="paragraph" w:customStyle="1" w:styleId="font7">
+    <w:name w:val="font_7"/>
+    <w:basedOn w:val="Normal"/>
+    <w:rsid w:val="00D32982"/>
+    <w:pPr>
+      <w:spacing w:before="100" w:beforeAutospacing="1" w:after="100" w:afterAutospacing="1" w:line="240" w:lineRule="auto"/>
+    </w:pPr>
+    <w:rPr>
+      <w:rFonts w:ascii="Times New Roman"/>
+      <w:sz w:val="24"/>
+      <w:szCs w:val="24"/>
+    </w:rPr>
+  </w:style>
+  <w:style w:type="character" w:customStyle="1" w:styleId="Titre6Car">
+    <w:name w:val="Titre 6 Car"/>
+    <w:basedOn w:val="Policepardfaut"/>
+    <w:link w:val="Titre6"/>
+    <w:uiPriority w:val="9"/>
+    <w:rsid w:val="00971473"/>
+    <w:rPr>
+      <w:rFonts w:ascii="Times New Roman"/>
+      <w:b/>
+      <w:bCs/>
+      <w:sz w:val="15"/>
+      <w:szCs w:val="15"/>
+    </w:rPr>
+  </w:style>
+  <w:style w:type="character" w:customStyle="1" w:styleId="color19">
+    <w:name w:val="color_19"/>
+    <w:basedOn w:val="Policepardfaut"/>
+    <w:rsid w:val="00971473"/>
   </w:style>
 </w:styles>
 </file>

</xml_diff>